<commit_message>
Terminadas todas las consultas de Empresa, solamente falta el ejercicio de Insert
</commit_message>
<xml_diff>
--- a/MultiDB/Empresa MultiDB.docx
+++ b/MultiDB/Empresa MultiDB.docx
@@ -580,12 +580,12 @@
       <w:pPr>
         <w:pStyle w:val="ListParagraph"/>
         <w:rPr>
-          <w:lang w:val="es-ES"/>
-        </w:rPr>
-      </w:pPr>
-      <w:r>
-        <w:rPr>
-          <w:lang w:val="es-ES"/>
+          <w:lang w:val="en-US"/>
+        </w:rPr>
+      </w:pPr>
+      <w:r>
+        <w:rPr>
+          <w:lang w:val="en-US"/>
         </w:rPr>
         <w:t>SELECT * , (cantidad * precio) AS "Total"</w:t>
       </w:r>
@@ -594,12 +594,12 @@
       <w:pPr>
         <w:pStyle w:val="ListParagraph"/>
         <w:rPr>
-          <w:lang w:val="es-ES"/>
-        </w:rPr>
-      </w:pPr>
-      <w:r>
-        <w:rPr>
-          <w:lang w:val="es-ES"/>
+          <w:lang w:val="en-US"/>
+        </w:rPr>
+      </w:pPr>
+      <w:r>
+        <w:rPr>
+          <w:lang w:val="en-US"/>
         </w:rPr>
         <w:t>FROM item</w:t>
       </w:r>
@@ -656,12 +656,12 @@
       <w:pPr>
         <w:pStyle w:val="ListParagraph"/>
         <w:rPr>
-          <w:lang w:val="es-ES"/>
-        </w:rPr>
-      </w:pPr>
-      <w:r>
-        <w:rPr>
-          <w:lang w:val="es-ES"/>
+          <w:lang w:val="en-US"/>
+        </w:rPr>
+      </w:pPr>
+      <w:r>
+        <w:rPr>
+          <w:lang w:val="en-US"/>
         </w:rPr>
         <w:t>SELECT *</w:t>
       </w:r>
@@ -670,12 +670,12 @@
       <w:pPr>
         <w:pStyle w:val="ListParagraph"/>
         <w:rPr>
-          <w:lang w:val="es-ES"/>
-        </w:rPr>
-      </w:pPr>
-      <w:r>
-        <w:rPr>
-          <w:lang w:val="es-ES"/>
+          <w:lang w:val="en-US"/>
+        </w:rPr>
+      </w:pPr>
+      <w:r>
+        <w:rPr>
+          <w:lang w:val="en-US"/>
         </w:rPr>
         <w:t>FROM empleados</w:t>
       </w:r>
@@ -898,12 +898,12 @@
       <w:pPr>
         <w:pStyle w:val="ListParagraph"/>
         <w:rPr>
-          <w:lang w:val="es-ES"/>
-        </w:rPr>
-      </w:pPr>
-      <w:r>
-        <w:rPr>
-          <w:lang w:val="es-ES"/>
+          <w:lang w:val="en-US"/>
+        </w:rPr>
+      </w:pPr>
+      <w:r>
+        <w:rPr>
+          <w:lang w:val="en-US"/>
         </w:rPr>
         <w:t>SELECT *</w:t>
       </w:r>
@@ -912,12 +912,12 @@
       <w:pPr>
         <w:pStyle w:val="ListParagraph"/>
         <w:rPr>
-          <w:lang w:val="es-ES"/>
-        </w:rPr>
-      </w:pPr>
-      <w:r>
-        <w:rPr>
-          <w:lang w:val="es-ES"/>
+          <w:lang w:val="en-US"/>
+        </w:rPr>
+      </w:pPr>
+      <w:r>
+        <w:rPr>
+          <w:lang w:val="en-US"/>
         </w:rPr>
         <w:t>FROM clientes</w:t>
       </w:r>
@@ -2724,16 +2724,28 @@
     <w:p>
       <w:pPr>
         <w:pStyle w:val="ListParagraph"/>
-      </w:pPr>
-      <w:r>
+        <w:rPr>
+          <w:lang w:val="en-US"/>
+        </w:rPr>
+      </w:pPr>
+      <w:r>
+        <w:rPr>
+          <w:lang w:val="en-US"/>
+        </w:rPr>
         <w:t>WHERE E.id_jefe = (</w:t>
       </w:r>
     </w:p>
     <w:p>
       <w:pPr>
         <w:pStyle w:val="ListParagraph"/>
-      </w:pPr>
-      <w:r>
+        <w:rPr>
+          <w:lang w:val="en-US"/>
+        </w:rPr>
+      </w:pPr>
+      <w:r>
+        <w:rPr>
+          <w:lang w:val="en-US"/>
+        </w:rPr>
         <w:t>SELECT EM.id</w:t>
       </w:r>
     </w:p>
@@ -3265,35 +3277,20 @@
           <w:ilvl w:val="0"/>
           <w:numId w:val="4"/>
         </w:numPr>
-        <w:rPr>
-          <w:lang w:val="en-US"/>
-        </w:rPr>
       </w:pPr>
       <w:r>
         <w:t xml:space="preserve">Mostrar los nombres de los clientes y la cantidad de pedidos (como pedidos) que realizaron pero considerando sólo los pedidos con más de 6 ítems distintos. </w:t>
       </w:r>
       <w:r>
-        <w:rPr>
-          <w:lang w:val="en-US"/>
-        </w:rPr>
         <w:t>Ordenar por cantidad de pedidos.</w:t>
       </w:r>
       <w:r>
-        <w:rPr>
-          <w:lang w:val="en-US"/>
-        </w:rPr>
         <w:br/>
       </w:r>
       <w:r>
-        <w:rPr>
-          <w:lang w:val="en-US"/>
-        </w:rPr>
         <w:br/>
       </w:r>
       <w:r>
-        <w:rPr>
-          <w:lang w:val="en-US"/>
-        </w:rPr>
         <w:t>SELECT C.nombre, COUNT(PED.id) AS "pedidos"</w:t>
       </w:r>
     </w:p>
@@ -3541,6 +3538,141 @@
           <w:lang w:val="en-US"/>
         </w:rPr>
         <w:t xml:space="preserve">       WHERE CliSub.id_region = R.id GROUP BY CliSub.id) AS Subconsulta)</w:t>
+      </w:r>
+    </w:p>
+    <w:p>
+      <w:pPr>
+        <w:jc w:val="center"/>
+        <w:rPr>
+          <w:b/>
+          <w:bCs/>
+          <w:i/>
+          <w:iCs/>
+          <w:u w:val="single"/>
+          <w:lang w:val="en-US"/>
+        </w:rPr>
+      </w:pPr>
+    </w:p>
+    <w:p>
+      <w:pPr>
+        <w:jc w:val="center"/>
+        <w:rPr>
+          <w:b/>
+          <w:bCs/>
+          <w:i/>
+          <w:iCs/>
+          <w:u w:val="single"/>
+          <w:lang w:val="en-US"/>
+        </w:rPr>
+      </w:pPr>
+      <w:r>
+        <w:rPr>
+          <w:b/>
+          <w:bCs/>
+          <w:i/>
+          <w:iCs/>
+          <w:u w:val="single"/>
+          <w:lang w:val="en-US"/>
+        </w:rPr>
+        <w:t>Consulta Avanzada</w:t>
+      </w:r>
+    </w:p>
+    <w:p>
+      <w:pPr>
+        <w:pStyle w:val="ListParagraph"/>
+        <w:numPr>
+          <w:ilvl w:val="0"/>
+          <w:numId w:val="5"/>
+        </w:numPr>
+      </w:pPr>
+      <w:r>
+        <w:t>SELECT E.id, E.apellido, E.nombre AS "empleado", E.salario, E.depto_id, D.nombre AS departamento</w:t>
+      </w:r>
+    </w:p>
+    <w:p>
+      <w:pPr>
+        <w:pStyle w:val="ListParagraph"/>
+        <w:rPr>
+          <w:lang w:val="en-US"/>
+        </w:rPr>
+      </w:pPr>
+      <w:r>
+        <w:rPr>
+          <w:lang w:val="en-US"/>
+        </w:rPr>
+        <w:t>FROM empleados E</w:t>
+      </w:r>
+    </w:p>
+    <w:p>
+      <w:pPr>
+        <w:pStyle w:val="ListParagraph"/>
+        <w:rPr>
+          <w:lang w:val="en-US"/>
+        </w:rPr>
+      </w:pPr>
+      <w:r>
+        <w:rPr>
+          <w:lang w:val="en-US"/>
+        </w:rPr>
+        <w:t>JOIN depto D ON (E.depto_id = D.id)</w:t>
+      </w:r>
+    </w:p>
+    <w:p>
+      <w:pPr>
+        <w:pStyle w:val="ListParagraph"/>
+        <w:rPr>
+          <w:lang w:val="en-US"/>
+        </w:rPr>
+      </w:pPr>
+      <w:r>
+        <w:rPr>
+          <w:lang w:val="en-US"/>
+        </w:rPr>
+        <w:t>WHERE E.salario = (SELECT MIN(EM.salario)</w:t>
+      </w:r>
+    </w:p>
+    <w:p>
+      <w:pPr>
+        <w:pStyle w:val="ListParagraph"/>
+        <w:ind w:firstLine="696"/>
+        <w:rPr>
+          <w:lang w:val="en-US"/>
+        </w:rPr>
+      </w:pPr>
+      <w:r>
+        <w:rPr>
+          <w:lang w:val="en-US"/>
+        </w:rPr>
+        <w:t>FROM empleados EM</w:t>
+      </w:r>
+    </w:p>
+    <w:p>
+      <w:pPr>
+        <w:pStyle w:val="ListParagraph"/>
+        <w:ind w:firstLine="696"/>
+        <w:rPr>
+          <w:lang w:val="en-US"/>
+        </w:rPr>
+      </w:pPr>
+      <w:r>
+        <w:rPr>
+          <w:lang w:val="en-US"/>
+        </w:rPr>
+        <w:t>WHERE EM.depto_id = E.depto_id)</w:t>
+      </w:r>
+    </w:p>
+    <w:p>
+      <w:pPr>
+        <w:pStyle w:val="ListParagraph"/>
+        <w:rPr>
+          <w:lang w:val="en-US"/>
+        </w:rPr>
+      </w:pPr>
+      <w:r>
+        <w:rPr>
+          <w:lang w:val="en-US"/>
+        </w:rPr>
+        <w:t>ORDER BY E.depto_id</w:t>
       </w:r>
     </w:p>
     <w:sectPr>
@@ -3645,6 +3777,95 @@
     </w:lvl>
   </w:abstractNum>
   <w:abstractNum w:abstractNumId="1" w15:restartNumberingAfterBreak="0">
+    <w:nsid w:val="27702F3B"/>
+    <w:multiLevelType w:val="hybridMultilevel"/>
+    <w:tmpl w:val="13AE81AC"/>
+    <w:lvl w:ilvl="0" w:tplc="0409000F">
+      <w:start w:val="1"/>
+      <w:numFmt w:val="decimal"/>
+      <w:lvlText w:val="%1."/>
+      <w:lvlJc w:val="left"/>
+      <w:pPr>
+        <w:ind w:left="720" w:hanging="360"/>
+      </w:pPr>
+      <w:rPr>
+        <w:rFonts w:hint="default"/>
+      </w:rPr>
+    </w:lvl>
+    <w:lvl w:ilvl="1" w:tplc="04090019" w:tentative="1">
+      <w:start w:val="1"/>
+      <w:numFmt w:val="lowerLetter"/>
+      <w:lvlText w:val="%2."/>
+      <w:lvlJc w:val="left"/>
+      <w:pPr>
+        <w:ind w:left="1440" w:hanging="360"/>
+      </w:pPr>
+    </w:lvl>
+    <w:lvl w:ilvl="2" w:tplc="0409001B" w:tentative="1">
+      <w:start w:val="1"/>
+      <w:numFmt w:val="lowerRoman"/>
+      <w:lvlText w:val="%3."/>
+      <w:lvlJc w:val="right"/>
+      <w:pPr>
+        <w:ind w:left="2160" w:hanging="180"/>
+      </w:pPr>
+    </w:lvl>
+    <w:lvl w:ilvl="3" w:tplc="0409000F" w:tentative="1">
+      <w:start w:val="1"/>
+      <w:numFmt w:val="decimal"/>
+      <w:lvlText w:val="%4."/>
+      <w:lvlJc w:val="left"/>
+      <w:pPr>
+        <w:ind w:left="2880" w:hanging="360"/>
+      </w:pPr>
+    </w:lvl>
+    <w:lvl w:ilvl="4" w:tplc="04090019" w:tentative="1">
+      <w:start w:val="1"/>
+      <w:numFmt w:val="lowerLetter"/>
+      <w:lvlText w:val="%5."/>
+      <w:lvlJc w:val="left"/>
+      <w:pPr>
+        <w:ind w:left="3600" w:hanging="360"/>
+      </w:pPr>
+    </w:lvl>
+    <w:lvl w:ilvl="5" w:tplc="0409001B" w:tentative="1">
+      <w:start w:val="1"/>
+      <w:numFmt w:val="lowerRoman"/>
+      <w:lvlText w:val="%6."/>
+      <w:lvlJc w:val="right"/>
+      <w:pPr>
+        <w:ind w:left="4320" w:hanging="180"/>
+      </w:pPr>
+    </w:lvl>
+    <w:lvl w:ilvl="6" w:tplc="0409000F" w:tentative="1">
+      <w:start w:val="1"/>
+      <w:numFmt w:val="decimal"/>
+      <w:lvlText w:val="%7."/>
+      <w:lvlJc w:val="left"/>
+      <w:pPr>
+        <w:ind w:left="5040" w:hanging="360"/>
+      </w:pPr>
+    </w:lvl>
+    <w:lvl w:ilvl="7" w:tplc="04090019" w:tentative="1">
+      <w:start w:val="1"/>
+      <w:numFmt w:val="lowerLetter"/>
+      <w:lvlText w:val="%8."/>
+      <w:lvlJc w:val="left"/>
+      <w:pPr>
+        <w:ind w:left="5760" w:hanging="360"/>
+      </w:pPr>
+    </w:lvl>
+    <w:lvl w:ilvl="8" w:tplc="0409001B" w:tentative="1">
+      <w:start w:val="1"/>
+      <w:numFmt w:val="lowerRoman"/>
+      <w:lvlText w:val="%9."/>
+      <w:lvlJc w:val="right"/>
+      <w:pPr>
+        <w:ind w:left="6480" w:hanging="180"/>
+      </w:pPr>
+    </w:lvl>
+  </w:abstractNum>
+  <w:abstractNum w:abstractNumId="2" w15:restartNumberingAfterBreak="0">
     <w:nsid w:val="4999260C"/>
     <w:multiLevelType w:val="hybridMultilevel"/>
     <w:tmpl w:val="E012D10A"/>
@@ -3733,7 +3954,7 @@
       </w:pPr>
     </w:lvl>
   </w:abstractNum>
-  <w:abstractNum w:abstractNumId="2" w15:restartNumberingAfterBreak="0">
+  <w:abstractNum w:abstractNumId="3" w15:restartNumberingAfterBreak="0">
     <w:nsid w:val="6D790B9A"/>
     <w:multiLevelType w:val="hybridMultilevel"/>
     <w:tmpl w:val="F2C876F0"/>
@@ -3822,7 +4043,7 @@
       </w:pPr>
     </w:lvl>
   </w:abstractNum>
-  <w:abstractNum w:abstractNumId="3" w15:restartNumberingAfterBreak="0">
+  <w:abstractNum w:abstractNumId="4" w15:restartNumberingAfterBreak="0">
     <w:nsid w:val="7480341E"/>
     <w:multiLevelType w:val="hybridMultilevel"/>
     <w:tmpl w:val="3D9E3FDA"/>
@@ -3912,16 +4133,19 @@
     </w:lvl>
   </w:abstractNum>
   <w:num w:numId="1" w16cid:durableId="1392848503">
-    <w:abstractNumId w:val="1"/>
+    <w:abstractNumId w:val="2"/>
   </w:num>
   <w:num w:numId="2" w16cid:durableId="402995845">
-    <w:abstractNumId w:val="3"/>
+    <w:abstractNumId w:val="4"/>
   </w:num>
   <w:num w:numId="3" w16cid:durableId="857695002">
     <w:abstractNumId w:val="0"/>
   </w:num>
   <w:num w:numId="4" w16cid:durableId="621763212">
-    <w:abstractNumId w:val="2"/>
+    <w:abstractNumId w:val="3"/>
+  </w:num>
+  <w:num w:numId="5" w16cid:durableId="526530186">
+    <w:abstractNumId w:val="1"/>
   </w:num>
 </w:numbering>
 </file>

</xml_diff>